<commit_message>
Edit animal model, fix word template
</commit_message>
<xml_diff>
--- a/AnimalShelterAPI/AnimalShelterAPI/Report_templates/gyvuno_priimimo_aktas.docx
+++ b/AnimalShelterAPI/AnimalShelterAPI/Report_templates/gyvuno_priimimo_aktas.docx
@@ -16,8 +16,30 @@
         </w:rPr>
         <w:t>Gyvūno priėmimo aktas</w:t>
       </w:r>
+      <w:r>
+        <w:rPr>
+          <w:rFonts w:ascii="Times New Roman" w:hAnsi="Times New Roman" w:cs="Times New Roman"/>
+        </w:rPr>
+        <w:t xml:space="preserve"> Nr.</w:t>
+      </w:r>
     </w:p>
     <w:p/>
+    <w:p>
+      <w:r>
+        <w:t>VšĮ „Lesė“ Kauno skyriu</w:t>
+      </w:r>
+      <w:r>
+        <w:t>s</w:t>
+      </w:r>
+      <w:r>
+        <w:t xml:space="preserve"> j/k 300709225</w:t>
+      </w:r>
+    </w:p>
+    <w:p>
+      <w:r>
+        <w:t>Kauno r. Sausinės km Tvenkio gt 14, tel nr. +37060831312</w:t>
+      </w:r>
+    </w:p>
     <w:p>
       <w:pPr>
         <w:spacing w:after="80"/>
@@ -26,13 +48,6 @@
           <w:bCs/>
         </w:rPr>
       </w:pPr>
-      <w:r>
-        <w:rPr>
-          <w:b/>
-          <w:bCs/>
-        </w:rPr>
-        <w:t>Gyvūno priėmimo informacija:</w:t>
-      </w:r>
     </w:p>
     <w:tbl>
       <w:tblPr>
@@ -41,30 +56,32 @@
         <w:tblLook w:val="04A0" w:firstRow="1" w:lastRow="0" w:firstColumn="1" w:lastColumn="0" w:noHBand="0" w:noVBand="1"/>
       </w:tblPr>
       <w:tblGrid>
-        <w:gridCol w:w="4531"/>
-        <w:gridCol w:w="4819"/>
+        <w:gridCol w:w="4390"/>
+        <w:gridCol w:w="4960"/>
       </w:tblGrid>
       <w:tr>
         <w:tc>
           <w:tcPr>
-            <w:tcW w:w="4531" w:type="dxa"/>
+            <w:tcW w:w="4390" w:type="dxa"/>
             <w:vAlign w:val="center"/>
           </w:tcPr>
           <w:p>
-            <w:r>
-              <w:t>Gyvūno priėmimo data</w:t>
-            </w:r>
-          </w:p>
-        </w:tc>
-        <w:tc>
-          <w:tcPr>
-            <w:tcW w:w="4819" w:type="dxa"/>
-            <w:vAlign w:val="center"/>
-          </w:tcPr>
-          <w:p>
             <w:pPr>
-              <w:jc w:val="center"/>
+              <w:spacing w:before="40" w:after="40"/>
             </w:pPr>
+            <w:r>
+              <w:t>P</w:t>
+            </w:r>
+            <w:r>
+              <w:t>riėmimo data</w:t>
+            </w:r>
+          </w:p>
+        </w:tc>
+        <w:tc>
+          <w:tcPr>
+            <w:tcW w:w="4960" w:type="dxa"/>
+          </w:tcPr>
+          <w:p>
             <w:r>
               <w:t>{priemimo_data}</w:t>
             </w:r>
@@ -74,26 +91,25 @@
       <w:tr>
         <w:tc>
           <w:tcPr>
-            <w:tcW w:w="4531" w:type="dxa"/>
+            <w:tcW w:w="4390" w:type="dxa"/>
             <w:vAlign w:val="center"/>
           </w:tcPr>
           <w:p>
-            <w:r>
-              <w:t>Mikroschemos įterpimo data</w:t>
-            </w:r>
-          </w:p>
-        </w:tc>
-        <w:tc>
-          <w:tcPr>
-            <w:tcW w:w="4819" w:type="dxa"/>
-            <w:vAlign w:val="center"/>
-          </w:tcPr>
-          <w:p>
             <w:pPr>
-              <w:jc w:val="center"/>
+              <w:spacing w:before="40" w:after="40"/>
             </w:pPr>
             <w:r>
-              <w:t>{mikroschemos_data}</w:t>
+              <w:t>Iš kur priimamas gyvūnas (miestas, rajonas)</w:t>
+            </w:r>
+          </w:p>
+        </w:tc>
+        <w:tc>
+          <w:tcPr>
+            <w:tcW w:w="4960" w:type="dxa"/>
+          </w:tcPr>
+          <w:p>
+            <w:r>
+              <w:t>{miestas}, {rajonas}</w:t>
             </w:r>
           </w:p>
         </w:tc>
@@ -101,208 +117,280 @@
       <w:tr>
         <w:tc>
           <w:tcPr>
-            <w:tcW w:w="4531" w:type="dxa"/>
+            <w:tcW w:w="4390" w:type="dxa"/>
             <w:vAlign w:val="center"/>
           </w:tcPr>
           <w:p>
-            <w:r>
-              <w:t>Skiepo data</w:t>
-            </w:r>
-          </w:p>
-        </w:tc>
-        <w:tc>
-          <w:tcPr>
-            <w:tcW w:w="4819" w:type="dxa"/>
+            <w:pPr>
+              <w:spacing w:before="40" w:after="40"/>
+            </w:pPr>
+            <w:r>
+              <w:t>Gyvūno rūšis</w:t>
+            </w:r>
+          </w:p>
+        </w:tc>
+        <w:tc>
+          <w:tcPr>
+            <w:tcW w:w="4960" w:type="dxa"/>
+          </w:tcPr>
+          <w:p>
+            <w:r>
+              <w:t>{tipas}</w:t>
+            </w:r>
+          </w:p>
+        </w:tc>
+      </w:tr>
+      <w:tr>
+        <w:tc>
+          <w:tcPr>
+            <w:tcW w:w="4390" w:type="dxa"/>
             <w:vAlign w:val="center"/>
           </w:tcPr>
           <w:p>
             <w:pPr>
-              <w:jc w:val="center"/>
+              <w:spacing w:before="40" w:after="40"/>
             </w:pPr>
             <w:r>
-              <w:t>{skiepo_data}</w:t>
+              <w:t>Lytis</w:t>
+            </w:r>
+            <w:r>
+              <w:t xml:space="preserve"> (jei yra žinoma arba įmanoma nustatyti)</w:t>
+            </w:r>
+          </w:p>
+        </w:tc>
+        <w:tc>
+          <w:tcPr>
+            <w:tcW w:w="4960" w:type="dxa"/>
+          </w:tcPr>
+          <w:p>
+            <w:r>
+              <w:t>{lytis}</w:t>
+            </w:r>
+          </w:p>
+        </w:tc>
+      </w:tr>
+      <w:tr>
+        <w:tc>
+          <w:tcPr>
+            <w:tcW w:w="4390" w:type="dxa"/>
+            <w:vAlign w:val="center"/>
+          </w:tcPr>
+          <w:p>
+            <w:pPr>
+              <w:spacing w:before="40" w:after="40"/>
+            </w:pPr>
+            <w:r>
+              <w:t>Amžius</w:t>
+            </w:r>
+            <w:r>
+              <w:t xml:space="preserve"> (jei yra žinoma arba įmanoma nustatyti)</w:t>
+            </w:r>
+          </w:p>
+        </w:tc>
+        <w:tc>
+          <w:tcPr>
+            <w:tcW w:w="4960" w:type="dxa"/>
+          </w:tcPr>
+          <w:p>
+            <w:r>
+              <w:t>{amzius}</w:t>
+            </w:r>
+          </w:p>
+        </w:tc>
+      </w:tr>
+      <w:tr>
+        <w:tc>
+          <w:tcPr>
+            <w:tcW w:w="4390" w:type="dxa"/>
+            <w:vAlign w:val="center"/>
+          </w:tcPr>
+          <w:p>
+            <w:pPr>
+              <w:spacing w:before="40" w:after="40"/>
+            </w:pPr>
+            <w:r>
+              <w:t>Kaili</w:t>
+            </w:r>
+            <w:r>
+              <w:t>o tipas ir spalva</w:t>
+            </w:r>
+          </w:p>
+        </w:tc>
+        <w:tc>
+          <w:tcPr>
+            <w:tcW w:w="4960" w:type="dxa"/>
+          </w:tcPr>
+          <w:p>
+            <w:r>
+              <w:t>{kailis}</w:t>
             </w:r>
           </w:p>
         </w:tc>
       </w:tr>
       <w:tr>
         <w:trPr>
-          <w:trHeight w:val="377"/>
+          <w:trHeight w:val="1149"/>
         </w:trPr>
         <w:tc>
           <w:tcPr>
-            <w:tcW w:w="4531" w:type="dxa"/>
+            <w:tcW w:w="4390" w:type="dxa"/>
             <w:vAlign w:val="center"/>
           </w:tcPr>
           <w:p>
-            <w:r>
-              <w:t>Gyvūnas priimtas iš</w:t>
-            </w:r>
-          </w:p>
-        </w:tc>
-        <w:tc>
-          <w:tcPr>
-            <w:tcW w:w="4819" w:type="dxa"/>
-            <w:vAlign w:val="center"/>
-          </w:tcPr>
-          <w:p>
             <w:pPr>
-              <w:jc w:val="center"/>
+              <w:spacing w:before="40" w:after="40"/>
             </w:pPr>
             <w:r>
-              <w:t>{priimta_is}</w:t>
-            </w:r>
-          </w:p>
-        </w:tc>
-      </w:tr>
-      <w:tr>
-        <w:tc>
-          <w:tcPr>
-            <w:tcW w:w="4531" w:type="dxa"/>
-            <w:vAlign w:val="center"/>
-          </w:tcPr>
-          <w:p>
-            <w:r>
-              <w:t>Lytis</w:t>
-            </w:r>
-          </w:p>
-        </w:tc>
-        <w:tc>
-          <w:tcPr>
-            <w:tcW w:w="4819" w:type="dxa"/>
-            <w:vAlign w:val="center"/>
-          </w:tcPr>
-          <w:p>
-            <w:pPr>
-              <w:jc w:val="center"/>
-            </w:pPr>
-            <w:r>
-              <w:t>{lytis}</w:t>
-            </w:r>
-          </w:p>
-        </w:tc>
-      </w:tr>
-      <w:tr>
-        <w:tc>
-          <w:tcPr>
-            <w:tcW w:w="4531" w:type="dxa"/>
-            <w:vAlign w:val="center"/>
-          </w:tcPr>
-          <w:p>
-            <w:r>
-              <w:t>Amžius</w:t>
-            </w:r>
-          </w:p>
-        </w:tc>
-        <w:tc>
-          <w:tcPr>
-            <w:tcW w:w="4819" w:type="dxa"/>
-            <w:vAlign w:val="center"/>
-          </w:tcPr>
-          <w:p>
-            <w:pPr>
-              <w:jc w:val="center"/>
-            </w:pPr>
-            <w:r>
-              <w:t>{amzius}</w:t>
-            </w:r>
-          </w:p>
-        </w:tc>
-      </w:tr>
-      <w:tr>
-        <w:tc>
-          <w:tcPr>
-            <w:tcW w:w="4531" w:type="dxa"/>
-            <w:vAlign w:val="center"/>
-          </w:tcPr>
-          <w:p>
-            <w:r>
-              <w:t>Kailis</w:t>
-            </w:r>
-          </w:p>
-        </w:tc>
-        <w:tc>
-          <w:tcPr>
-            <w:tcW w:w="4819" w:type="dxa"/>
-            <w:vAlign w:val="center"/>
-          </w:tcPr>
-          <w:p>
-            <w:pPr>
-              <w:jc w:val="center"/>
-            </w:pPr>
-            <w:r>
-              <w:t>{kailis}</w:t>
+              <w:t>Ypating</w:t>
+            </w:r>
+            <w:r>
+              <w:t>os</w:t>
+            </w:r>
+            <w:r>
+              <w:t xml:space="preserve"> žymė</w:t>
+            </w:r>
+            <w:r>
+              <w:t>s (randai, odos ar kūno pažeidimai ir t.t)</w:t>
+            </w:r>
+          </w:p>
+        </w:tc>
+        <w:tc>
+          <w:tcPr>
+            <w:tcW w:w="4960" w:type="dxa"/>
+          </w:tcPr>
+          <w:p>
+            <w:r>
+              <w:t>{zyme}</w:t>
             </w:r>
           </w:p>
         </w:tc>
       </w:tr>
       <w:tr>
         <w:trPr>
-          <w:trHeight w:val="436"/>
+          <w:trHeight w:val="1401"/>
         </w:trPr>
         <w:tc>
           <w:tcPr>
-            <w:tcW w:w="4531" w:type="dxa"/>
+            <w:tcW w:w="4390" w:type="dxa"/>
             <w:vAlign w:val="center"/>
           </w:tcPr>
           <w:p>
-            <w:r>
-              <w:t>Ypatinga žymė</w:t>
-            </w:r>
-          </w:p>
-        </w:tc>
-        <w:tc>
-          <w:tcPr>
-            <w:tcW w:w="4819" w:type="dxa"/>
-            <w:vAlign w:val="center"/>
-          </w:tcPr>
-          <w:p>
             <w:pPr>
-              <w:jc w:val="center"/>
+              <w:spacing w:before="40" w:after="40"/>
             </w:pPr>
             <w:r>
-              <w:t>{zyme}</w:t>
+              <w:t>Preliminari sveikatos būklė atvykus į prieglaudą</w:t>
+            </w:r>
+          </w:p>
+        </w:tc>
+        <w:tc>
+          <w:tcPr>
+            <w:tcW w:w="4960" w:type="dxa"/>
+          </w:tcPr>
+          <w:p>
+            <w:r>
+              <w:t>{sveikata}</w:t>
             </w:r>
           </w:p>
         </w:tc>
       </w:tr>
       <w:tr>
         <w:trPr>
-          <w:trHeight w:val="1969"/>
+          <w:trHeight w:val="409"/>
         </w:trPr>
         <w:tc>
           <w:tcPr>
-            <w:tcW w:w="4531" w:type="dxa"/>
+            <w:tcW w:w="4390" w:type="dxa"/>
             <w:vAlign w:val="center"/>
           </w:tcPr>
           <w:p>
-            <w:r>
-              <w:t>Preliminari sveikatos būklė atvykus į prieglaudą</w:t>
-            </w:r>
-          </w:p>
-        </w:tc>
-        <w:tc>
-          <w:tcPr>
-            <w:tcW w:w="4819" w:type="dxa"/>
+            <w:pPr>
+              <w:spacing w:before="40" w:after="40"/>
+              <w:rPr>
+                <w:lang w:val="en-US"/>
+              </w:rPr>
+            </w:pPr>
+            <w:r>
+              <w:t>Suteiktas gyvūno ID</w:t>
+            </w:r>
+          </w:p>
+        </w:tc>
+        <w:tc>
+          <w:tcPr>
+            <w:tcW w:w="4960" w:type="dxa"/>
+          </w:tcPr>
+          <w:p>
+            <w:r>
+              <w:t>{specialID}</w:t>
+            </w:r>
+          </w:p>
+        </w:tc>
+      </w:tr>
+      <w:tr>
+        <w:tc>
+          <w:tcPr>
+            <w:tcW w:w="4390" w:type="dxa"/>
             <w:vAlign w:val="center"/>
           </w:tcPr>
           <w:p>
-            <w:r>
-              <w:t>{sveikata}</w:t>
+            <w:pPr>
+              <w:spacing w:before="40" w:after="40"/>
+            </w:pPr>
+            <w:r>
+              <w:t>Mikroschemos įterpimo data</w:t>
+            </w:r>
+          </w:p>
+        </w:tc>
+        <w:tc>
+          <w:tcPr>
+            <w:tcW w:w="4960" w:type="dxa"/>
+          </w:tcPr>
+          <w:p>
+            <w:r>
+              <w:t>{mikroschemos_data}</w:t>
+            </w:r>
+          </w:p>
+        </w:tc>
+      </w:tr>
+      <w:tr>
+        <w:tc>
+          <w:tcPr>
+            <w:tcW w:w="4390" w:type="dxa"/>
+            <w:vAlign w:val="center"/>
+          </w:tcPr>
+          <w:p>
+            <w:pPr>
+              <w:spacing w:before="40" w:after="40"/>
+            </w:pPr>
+            <w:r>
+              <w:t>Skiepo data</w:t>
+            </w:r>
+          </w:p>
+        </w:tc>
+        <w:tc>
+          <w:tcPr>
+            <w:tcW w:w="4960" w:type="dxa"/>
+          </w:tcPr>
+          <w:p>
+            <w:r>
+              <w:t>{skiepo_data}</w:t>
             </w:r>
           </w:p>
         </w:tc>
       </w:tr>
       <w:tr>
         <w:trPr>
-          <w:trHeight w:val="1969"/>
+          <w:trHeight w:val="1712"/>
         </w:trPr>
         <w:tc>
           <w:tcPr>
-            <w:tcW w:w="4531" w:type="dxa"/>
+            <w:tcW w:w="4390" w:type="dxa"/>
             <w:vAlign w:val="center"/>
           </w:tcPr>
           <w:p>
+            <w:pPr>
+              <w:spacing w:before="40" w:after="40"/>
+            </w:pPr>
             <w:r>
               <w:t>Gyvūną priimančios organizacijos kontaktiniai duomenys</w:t>
             </w:r>
@@ -310,42 +398,49 @@
         </w:tc>
         <w:tc>
           <w:tcPr>
-            <w:tcW w:w="4819" w:type="dxa"/>
+            <w:tcW w:w="4960" w:type="dxa"/>
+          </w:tcPr>
+          <w:p>
+            <w:r>
+              <w:t>{priimancioKontaktai}</w:t>
+            </w:r>
+          </w:p>
+        </w:tc>
+      </w:tr>
+      <w:tr>
+        <w:trPr>
+          <w:trHeight w:val="1712"/>
+        </w:trPr>
+        <w:tc>
+          <w:tcPr>
+            <w:tcW w:w="4390" w:type="dxa"/>
             <w:vAlign w:val="center"/>
           </w:tcPr>
           <w:p>
             <w:pPr>
-              <w:jc w:val="center"/>
+              <w:spacing w:before="40" w:after="40"/>
             </w:pPr>
             <w:r>
-              <w:t>{kontaktai}</w:t>
+              <w:t>Gyvūną perduodančio asmens arba organizacijos kontaktiniai duomenys</w:t>
+            </w:r>
+          </w:p>
+        </w:tc>
+        <w:tc>
+          <w:tcPr>
+            <w:tcW w:w="4960" w:type="dxa"/>
+          </w:tcPr>
+          <w:p>
+            <w:r>
+              <w:t>{perduodancioKontaktai}</w:t>
             </w:r>
           </w:p>
         </w:tc>
       </w:tr>
     </w:tbl>
-    <w:p/>
-    <w:p/>
     <w:p>
       <w:pPr>
         <w:spacing w:after="0"/>
-        <w:jc w:val="right"/>
       </w:pPr>
-      <w:r>
-        <w:t>........................................</w:t>
-      </w:r>
-    </w:p>
-    <w:p>
-      <w:pPr>
-        <w:spacing w:after="0"/>
-        <w:jc w:val="right"/>
-      </w:pPr>
-      <w:r>
-        <w:t>(parašas)</w:t>
-      </w:r>
-      <w:r>
-        <w:tab/>
-      </w:r>
     </w:p>
     <w:sectPr>
       <w:pgSz w:w="12240" w:h="15840"/>

</xml_diff>